<commit_message>
First Prototype (onlyly front end)
</commit_message>
<xml_diff>
--- a/Process book Connect – Michael Hu.docx
+++ b/Process book Connect – Michael Hu.docx
@@ -318,15 +318,146 @@
           <w:lang w:val="en-US"/>
         </w:rPr>
       </w:pPr>
+      <w:r>
+        <w:rPr>
+          <w:lang w:val="en-US"/>
+        </w:rPr>
+        <w:t xml:space="preserve">Today I started with the prototype and I almost finished the prototype of the front end. I decided not to make the app </w:t>
+      </w:r>
+      <w:proofErr w:type="spellStart"/>
+      <w:r>
+        <w:rPr>
+          <w:lang w:val="en-US"/>
+        </w:rPr>
+        <w:t>tiltable</w:t>
+      </w:r>
+      <w:proofErr w:type="spellEnd"/>
+      <w:r>
+        <w:rPr>
+          <w:lang w:val="en-US"/>
+        </w:rPr>
+        <w:t xml:space="preserve"> because the swipe function is not possible in horizontal mode. </w:t>
+      </w:r>
+    </w:p>
+    <w:p>
+      <w:pPr>
+        <w:rPr>
+          <w:lang w:val="en-US"/>
+        </w:rPr>
+      </w:pPr>
+      <w:r>
+        <w:rPr>
+          <w:lang w:val="en-US"/>
+        </w:rPr>
+        <w:t xml:space="preserve">The </w:t>
+      </w:r>
+      <w:proofErr w:type="spellStart"/>
+      <w:r>
+        <w:rPr>
+          <w:lang w:val="en-US"/>
+        </w:rPr>
+        <w:t>swipefunction</w:t>
+      </w:r>
+      <w:proofErr w:type="spellEnd"/>
+      <w:r>
+        <w:rPr>
+          <w:lang w:val="en-US"/>
+        </w:rPr>
+        <w:t xml:space="preserve"> with animations are finished and the login and signup screen is also done. </w:t>
+      </w:r>
+    </w:p>
+    <w:p>
+      <w:pPr>
+        <w:rPr>
+          <w:lang w:val="en-US"/>
+        </w:rPr>
+      </w:pPr>
+      <w:proofErr w:type="gramStart"/>
+      <w:r>
+        <w:rPr>
+          <w:lang w:val="en-US"/>
+        </w:rPr>
+        <w:t>Also</w:t>
+      </w:r>
+      <w:proofErr w:type="gramEnd"/>
+      <w:r>
+        <w:rPr>
+          <w:lang w:val="en-US"/>
+        </w:rPr>
+        <w:t xml:space="preserve"> I changed the </w:t>
+      </w:r>
+      <w:proofErr w:type="spellStart"/>
+      <w:r>
+        <w:rPr>
+          <w:lang w:val="en-US"/>
+        </w:rPr>
+        <w:t>ActivitiesTableViewController</w:t>
+      </w:r>
+      <w:proofErr w:type="spellEnd"/>
+      <w:r>
+        <w:rPr>
+          <w:lang w:val="en-US"/>
+        </w:rPr>
+        <w:t xml:space="preserve"> to a </w:t>
+      </w:r>
+      <w:proofErr w:type="spellStart"/>
+      <w:r>
+        <w:rPr>
+          <w:lang w:val="en-US"/>
+        </w:rPr>
+        <w:t>normale</w:t>
+      </w:r>
+      <w:proofErr w:type="spellEnd"/>
+      <w:r>
+        <w:rPr>
+          <w:lang w:val="en-US"/>
+        </w:rPr>
+        <w:t xml:space="preserve"> </w:t>
+      </w:r>
+      <w:proofErr w:type="spellStart"/>
+      <w:r>
+        <w:rPr>
+          <w:lang w:val="en-US"/>
+        </w:rPr>
+        <w:t>UIViewcontroller</w:t>
+      </w:r>
+      <w:proofErr w:type="spellEnd"/>
+      <w:r>
+        <w:rPr>
+          <w:lang w:val="en-US"/>
+        </w:rPr>
+        <w:t xml:space="preserve"> with a </w:t>
+      </w:r>
+      <w:proofErr w:type="spellStart"/>
+      <w:r>
+        <w:rPr>
+          <w:lang w:val="en-US"/>
+        </w:rPr>
+        <w:t>TableView</w:t>
+      </w:r>
+      <w:proofErr w:type="spellEnd"/>
+      <w:r>
+        <w:rPr>
+          <w:lang w:val="en-US"/>
+        </w:rPr>
+        <w:t xml:space="preserve"> inside, for the looks and the create new activity button. </w:t>
+      </w:r>
+    </w:p>
+    <w:p>
+      <w:pPr>
+        <w:rPr>
+          <w:lang w:val="en-US"/>
+        </w:rPr>
+      </w:pPr>
+    </w:p>
+    <w:p>
+      <w:pPr>
+        <w:rPr>
+          <w:lang w:val="en-US"/>
+        </w:rPr>
+      </w:pPr>
       <w:bookmarkStart w:id="0" w:name="_GoBack"/>
       <w:bookmarkEnd w:id="0"/>
-    </w:p>
-    <w:p>
-      <w:pPr>
-        <w:rPr>
-          <w:lang w:val="en-US"/>
-        </w:rPr>
-      </w:pPr>
     </w:p>
     <w:p>
       <w:pPr>

</xml_diff>

<commit_message>
Updates from previous day, firebase etc
</commit_message>
<xml_diff>
--- a/Process book Connect – Michael Hu.docx
+++ b/Process book Connect – Michael Hu.docx
@@ -67,21 +67,7 @@
         <w:rPr>
           <w:lang w:val="en-US"/>
         </w:rPr>
-        <w:t>Link the swipe-</w:t>
-      </w:r>
-      <w:proofErr w:type="gramStart"/>
-      <w:r>
-        <w:rPr>
-          <w:lang w:val="en-US"/>
-        </w:rPr>
-        <w:t>function  with</w:t>
-      </w:r>
-      <w:proofErr w:type="gramEnd"/>
-      <w:r>
-        <w:rPr>
-          <w:lang w:val="en-US"/>
-        </w:rPr>
-        <w:t xml:space="preserve"> activities?</w:t>
+        <w:t>Link the swipe-function  with activities?</w:t>
       </w:r>
     </w:p>
     <w:p>
@@ -116,124 +102,27 @@
         <w:rPr>
           <w:lang w:val="en-US"/>
         </w:rPr>
-        <w:t xml:space="preserve">Design document is finished. </w:t>
-      </w:r>
-      <w:proofErr w:type="spellStart"/>
-      <w:r>
-        <w:rPr>
-          <w:lang w:val="en-US"/>
-        </w:rPr>
-        <w:t>ViewControllers</w:t>
-      </w:r>
-      <w:proofErr w:type="spellEnd"/>
-      <w:r>
-        <w:rPr>
-          <w:lang w:val="en-US"/>
-        </w:rPr>
-        <w:t xml:space="preserve"> are named and the first prototypes of the </w:t>
-      </w:r>
-      <w:proofErr w:type="spellStart"/>
-      <w:r>
-        <w:rPr>
-          <w:lang w:val="en-US"/>
-        </w:rPr>
-        <w:t>structs</w:t>
-      </w:r>
-      <w:proofErr w:type="spellEnd"/>
-      <w:r>
-        <w:rPr>
-          <w:lang w:val="en-US"/>
-        </w:rPr>
-        <w:t xml:space="preserve"> are done. </w:t>
-      </w:r>
-    </w:p>
-    <w:p>
-      <w:pPr>
-        <w:rPr>
-          <w:lang w:val="en-US"/>
-        </w:rPr>
-      </w:pPr>
-      <w:r>
-        <w:rPr>
-          <w:lang w:val="en-US"/>
-        </w:rPr>
-        <w:t xml:space="preserve">API research done, but difficult to get the correct request, because there are only like 100 available activities. </w:t>
-      </w:r>
-      <w:proofErr w:type="gramStart"/>
-      <w:r>
-        <w:rPr>
-          <w:lang w:val="en-US"/>
-        </w:rPr>
-        <w:t>So</w:t>
-      </w:r>
-      <w:proofErr w:type="gramEnd"/>
-      <w:r>
-        <w:rPr>
-          <w:lang w:val="en-US"/>
-        </w:rPr>
-        <w:t xml:space="preserve"> I decided with help of Emma to use the swipe function to swipe for interesting activities and remove the search function of activities, because there are not that many suggestions yet when you for example search for </w:t>
-      </w:r>
-      <w:proofErr w:type="spellStart"/>
-      <w:r>
-        <w:rPr>
-          <w:lang w:val="en-US"/>
-        </w:rPr>
-        <w:t>activiteiten</w:t>
-      </w:r>
-      <w:proofErr w:type="spellEnd"/>
-      <w:r>
-        <w:rPr>
-          <w:lang w:val="en-US"/>
-        </w:rPr>
-        <w:t xml:space="preserve"> sort “</w:t>
-      </w:r>
-      <w:proofErr w:type="spellStart"/>
-      <w:r>
-        <w:rPr>
-          <w:lang w:val="en-US"/>
-        </w:rPr>
-        <w:t>actief</w:t>
-      </w:r>
-      <w:proofErr w:type="spellEnd"/>
-      <w:r>
-        <w:rPr>
-          <w:lang w:val="en-US"/>
-        </w:rPr>
-        <w:t xml:space="preserve">” you will only get 2 hits. </w:t>
+        <w:t xml:space="preserve">Design document is finished. ViewControllers are named and the first prototypes of the structs are done. </w:t>
+      </w:r>
+    </w:p>
+    <w:p>
+      <w:pPr>
+        <w:rPr>
+          <w:lang w:val="en-US"/>
+        </w:rPr>
+      </w:pPr>
+      <w:r>
+        <w:rPr>
+          <w:lang w:val="en-US"/>
+        </w:rPr>
+        <w:t xml:space="preserve">API research done, but difficult to get the correct request, because there are only like 100 available activities. So I decided with help of Emma to use the swipe function to swipe for interesting activities and remove the search function of activities, because there are not that many suggestions yet when you for example search for activiteiten sort “actief” you will only get 2 hits. </w:t>
       </w:r>
       <w:r>
         <w:rPr>
           <w:lang w:val="en-US"/>
         </w:rPr>
         <w:br/>
-      </w:r>
-      <w:proofErr w:type="gramStart"/>
-      <w:r>
-        <w:rPr>
-          <w:lang w:val="en-US"/>
-        </w:rPr>
-        <w:t>So</w:t>
-      </w:r>
-      <w:proofErr w:type="gramEnd"/>
-      <w:r>
-        <w:rPr>
-          <w:lang w:val="en-US"/>
-        </w:rPr>
-        <w:t xml:space="preserve"> it’s nicer to swipe </w:t>
-      </w:r>
-      <w:proofErr w:type="spellStart"/>
-      <w:r>
-        <w:rPr>
-          <w:lang w:val="en-US"/>
-        </w:rPr>
-        <w:t>trough</w:t>
-      </w:r>
-      <w:proofErr w:type="spellEnd"/>
-      <w:r>
-        <w:rPr>
-          <w:lang w:val="en-US"/>
-        </w:rPr>
-        <w:t xml:space="preserve"> all the activities and when you like an activity it will come into your “liked activities list” where you can confirm participating.</w:t>
+        <w:t>So it’s nicer to swipe trough all the activities and when you like an activity it will come into your “liked activities list” where you can confirm participating.</w:t>
       </w:r>
     </w:p>
     <w:p>
@@ -273,21 +162,7 @@
         <w:rPr>
           <w:lang w:val="en-US"/>
         </w:rPr>
-        <w:t xml:space="preserve">Further I will begin with making the prototype in </w:t>
-      </w:r>
-      <w:proofErr w:type="spellStart"/>
-      <w:r>
-        <w:rPr>
-          <w:lang w:val="en-US"/>
-        </w:rPr>
-        <w:t>Xcode</w:t>
-      </w:r>
-      <w:proofErr w:type="spellEnd"/>
-      <w:r>
-        <w:rPr>
-          <w:lang w:val="en-US"/>
-        </w:rPr>
-        <w:t>.</w:t>
+        <w:t>Further I will begin with making the prototype in Xcode.</w:t>
       </w:r>
     </w:p>
     <w:p>
@@ -322,149 +197,71 @@
         <w:rPr>
           <w:lang w:val="en-US"/>
         </w:rPr>
-        <w:t xml:space="preserve">Today I started with the prototype and I almost finished the prototype of the front end. I decided not to make the app </w:t>
-      </w:r>
-      <w:proofErr w:type="spellStart"/>
-      <w:r>
-        <w:rPr>
-          <w:lang w:val="en-US"/>
-        </w:rPr>
-        <w:t>tiltable</w:t>
-      </w:r>
-      <w:proofErr w:type="spellEnd"/>
-      <w:r>
-        <w:rPr>
-          <w:lang w:val="en-US"/>
-        </w:rPr>
-        <w:t xml:space="preserve"> because the swipe function is not possible in horizontal mode. </w:t>
-      </w:r>
-    </w:p>
-    <w:p>
-      <w:pPr>
-        <w:rPr>
-          <w:lang w:val="en-US"/>
-        </w:rPr>
-      </w:pPr>
-      <w:r>
-        <w:rPr>
-          <w:lang w:val="en-US"/>
-        </w:rPr>
-        <w:t xml:space="preserve">The </w:t>
-      </w:r>
-      <w:proofErr w:type="spellStart"/>
-      <w:r>
-        <w:rPr>
-          <w:lang w:val="en-US"/>
-        </w:rPr>
-        <w:t>swipefunction</w:t>
-      </w:r>
-      <w:proofErr w:type="spellEnd"/>
-      <w:r>
-        <w:rPr>
-          <w:lang w:val="en-US"/>
-        </w:rPr>
-        <w:t xml:space="preserve"> with animations are finished and the login and signup screen is also done. </w:t>
-      </w:r>
-    </w:p>
-    <w:p>
-      <w:pPr>
-        <w:rPr>
-          <w:lang w:val="en-US"/>
-        </w:rPr>
-      </w:pPr>
-      <w:proofErr w:type="gramStart"/>
-      <w:r>
-        <w:rPr>
-          <w:lang w:val="en-US"/>
-        </w:rPr>
-        <w:t>Also</w:t>
-      </w:r>
-      <w:proofErr w:type="gramEnd"/>
-      <w:r>
-        <w:rPr>
-          <w:lang w:val="en-US"/>
-        </w:rPr>
-        <w:t xml:space="preserve"> I changed the </w:t>
-      </w:r>
-      <w:proofErr w:type="spellStart"/>
-      <w:r>
-        <w:rPr>
-          <w:lang w:val="en-US"/>
-        </w:rPr>
-        <w:t>ActivitiesTableViewController</w:t>
-      </w:r>
-      <w:proofErr w:type="spellEnd"/>
-      <w:r>
-        <w:rPr>
-          <w:lang w:val="en-US"/>
-        </w:rPr>
-        <w:t xml:space="preserve"> to a </w:t>
-      </w:r>
-      <w:proofErr w:type="spellStart"/>
-      <w:r>
-        <w:rPr>
-          <w:lang w:val="en-US"/>
-        </w:rPr>
-        <w:t>normale</w:t>
-      </w:r>
-      <w:proofErr w:type="spellEnd"/>
-      <w:r>
-        <w:rPr>
-          <w:lang w:val="en-US"/>
-        </w:rPr>
-        <w:t xml:space="preserve"> </w:t>
-      </w:r>
-      <w:proofErr w:type="spellStart"/>
-      <w:r>
-        <w:rPr>
-          <w:lang w:val="en-US"/>
-        </w:rPr>
-        <w:t>UIViewcontroller</w:t>
-      </w:r>
-      <w:proofErr w:type="spellEnd"/>
-      <w:r>
-        <w:rPr>
-          <w:lang w:val="en-US"/>
-        </w:rPr>
-        <w:t xml:space="preserve"> with a </w:t>
-      </w:r>
-      <w:proofErr w:type="spellStart"/>
-      <w:r>
-        <w:rPr>
-          <w:lang w:val="en-US"/>
-        </w:rPr>
-        <w:t>TableView</w:t>
-      </w:r>
-      <w:proofErr w:type="spellEnd"/>
-      <w:r>
-        <w:rPr>
-          <w:lang w:val="en-US"/>
-        </w:rPr>
-        <w:t xml:space="preserve"> inside, for the looks and the create new activity button. </w:t>
-      </w:r>
-    </w:p>
-    <w:p>
-      <w:pPr>
-        <w:rPr>
-          <w:lang w:val="en-US"/>
-        </w:rPr>
-      </w:pPr>
+        <w:t xml:space="preserve">Today I started with the prototype and I almost finished the prototype of the front end. I decided not to make the app tiltable because the swipe function is not possible in horizontal mode. </w:t>
+      </w:r>
+    </w:p>
+    <w:p>
+      <w:pPr>
+        <w:rPr>
+          <w:lang w:val="en-US"/>
+        </w:rPr>
+      </w:pPr>
+      <w:r>
+        <w:rPr>
+          <w:lang w:val="en-US"/>
+        </w:rPr>
+        <w:t xml:space="preserve">The swipefunction with animations are finished and the login and signup screen is also done. </w:t>
+      </w:r>
+    </w:p>
+    <w:p>
+      <w:pPr>
+        <w:rPr>
+          <w:lang w:val="en-US"/>
+        </w:rPr>
+      </w:pPr>
+      <w:r>
+        <w:rPr>
+          <w:lang w:val="en-US"/>
+        </w:rPr>
+        <w:t xml:space="preserve">Also I changed the ActivitiesTableViewController to a normale UIViewcontroller with a TableView inside, for the looks and the create new activity button. </w:t>
+      </w:r>
+    </w:p>
+    <w:p>
+      <w:pPr>
+        <w:rPr>
+          <w:lang w:val="en-US"/>
+        </w:rPr>
+      </w:pPr>
+    </w:p>
+    <w:p>
+      <w:pPr>
+        <w:rPr>
+          <w:b/>
+          <w:lang w:val="en-US"/>
+        </w:rPr>
+      </w:pPr>
+      <w:r>
+        <w:rPr>
+          <w:b/>
+          <w:lang w:val="en-US"/>
+        </w:rPr>
+        <w:t>Day 4:</w:t>
+      </w:r>
+    </w:p>
+    <w:p>
+      <w:pPr>
+        <w:rPr>
+          <w:lang w:val="en-US"/>
+        </w:rPr>
+      </w:pPr>
+      <w:r>
+        <w:rPr>
+          <w:lang w:val="en-US"/>
+        </w:rPr>
+        <w:t xml:space="preserve">I finished the front end of my app for now. I want to implement a scroll view but I haven’t done that yet, because I wanted to connect my app with firebase first. That’s done and Users can now create new accounts with their e-mail and log in. </w:t>
+      </w:r>
       <w:bookmarkStart w:id="0" w:name="_GoBack"/>
       <w:bookmarkEnd w:id="0"/>
-    </w:p>
-    <w:p>
-      <w:pPr>
-        <w:rPr>
-          <w:lang w:val="en-US"/>
-        </w:rPr>
-      </w:pPr>
-    </w:p>
-    <w:p>
-      <w:pPr>
-        <w:rPr>
-          <w:lang w:val="en-US"/>
-        </w:rPr>
-      </w:pPr>
     </w:p>
     <w:p>
       <w:pPr>

</xml_diff>

<commit_message>
minor changes readme and updated Processbook
</commit_message>
<xml_diff>
--- a/Process book Connect – Michael Hu.docx
+++ b/Process book Connect – Michael Hu.docx
@@ -67,7 +67,21 @@
         <w:rPr>
           <w:lang w:val="en-US"/>
         </w:rPr>
-        <w:t>Link the swipe-function  with activities?</w:t>
+        <w:t>Link the swipe-</w:t>
+      </w:r>
+      <w:proofErr w:type="gramStart"/>
+      <w:r>
+        <w:rPr>
+          <w:lang w:val="en-US"/>
+        </w:rPr>
+        <w:t>function  with</w:t>
+      </w:r>
+      <w:proofErr w:type="gramEnd"/>
+      <w:r>
+        <w:rPr>
+          <w:lang w:val="en-US"/>
+        </w:rPr>
+        <w:t xml:space="preserve"> activities?</w:t>
       </w:r>
     </w:p>
     <w:p>
@@ -102,27 +116,124 @@
         <w:rPr>
           <w:lang w:val="en-US"/>
         </w:rPr>
-        <w:t xml:space="preserve">Design document is finished. ViewControllers are named and the first prototypes of the structs are done. </w:t>
-      </w:r>
-    </w:p>
-    <w:p>
-      <w:pPr>
-        <w:rPr>
-          <w:lang w:val="en-US"/>
-        </w:rPr>
-      </w:pPr>
-      <w:r>
-        <w:rPr>
-          <w:lang w:val="en-US"/>
-        </w:rPr>
-        <w:t xml:space="preserve">API research done, but difficult to get the correct request, because there are only like 100 available activities. So I decided with help of Emma to use the swipe function to swipe for interesting activities and remove the search function of activities, because there are not that many suggestions yet when you for example search for activiteiten sort “actief” you will only get 2 hits. </w:t>
+        <w:t xml:space="preserve">Design document is finished. </w:t>
+      </w:r>
+      <w:proofErr w:type="spellStart"/>
+      <w:r>
+        <w:rPr>
+          <w:lang w:val="en-US"/>
+        </w:rPr>
+        <w:t>ViewControllers</w:t>
+      </w:r>
+      <w:proofErr w:type="spellEnd"/>
+      <w:r>
+        <w:rPr>
+          <w:lang w:val="en-US"/>
+        </w:rPr>
+        <w:t xml:space="preserve"> are named and the first prototypes of the </w:t>
+      </w:r>
+      <w:proofErr w:type="spellStart"/>
+      <w:r>
+        <w:rPr>
+          <w:lang w:val="en-US"/>
+        </w:rPr>
+        <w:t>structs</w:t>
+      </w:r>
+      <w:proofErr w:type="spellEnd"/>
+      <w:r>
+        <w:rPr>
+          <w:lang w:val="en-US"/>
+        </w:rPr>
+        <w:t xml:space="preserve"> are done. </w:t>
+      </w:r>
+    </w:p>
+    <w:p>
+      <w:pPr>
+        <w:rPr>
+          <w:lang w:val="en-US"/>
+        </w:rPr>
+      </w:pPr>
+      <w:r>
+        <w:rPr>
+          <w:lang w:val="en-US"/>
+        </w:rPr>
+        <w:t xml:space="preserve">API research done, but difficult to get the correct request, because there are only like 100 available activities. </w:t>
+      </w:r>
+      <w:proofErr w:type="gramStart"/>
+      <w:r>
+        <w:rPr>
+          <w:lang w:val="en-US"/>
+        </w:rPr>
+        <w:t>So</w:t>
+      </w:r>
+      <w:proofErr w:type="gramEnd"/>
+      <w:r>
+        <w:rPr>
+          <w:lang w:val="en-US"/>
+        </w:rPr>
+        <w:t xml:space="preserve"> I decided with help of Emma to use the swipe function to swipe for interesting activities and remove the search function of activities, because there are not that many suggestions yet when you for example search for </w:t>
+      </w:r>
+      <w:proofErr w:type="spellStart"/>
+      <w:r>
+        <w:rPr>
+          <w:lang w:val="en-US"/>
+        </w:rPr>
+        <w:t>activiteiten</w:t>
+      </w:r>
+      <w:proofErr w:type="spellEnd"/>
+      <w:r>
+        <w:rPr>
+          <w:lang w:val="en-US"/>
+        </w:rPr>
+        <w:t xml:space="preserve"> sort “</w:t>
+      </w:r>
+      <w:proofErr w:type="spellStart"/>
+      <w:r>
+        <w:rPr>
+          <w:lang w:val="en-US"/>
+        </w:rPr>
+        <w:t>actief</w:t>
+      </w:r>
+      <w:proofErr w:type="spellEnd"/>
+      <w:r>
+        <w:rPr>
+          <w:lang w:val="en-US"/>
+        </w:rPr>
+        <w:t xml:space="preserve">” you will only get 2 hits. </w:t>
       </w:r>
       <w:r>
         <w:rPr>
           <w:lang w:val="en-US"/>
         </w:rPr>
         <w:br/>
-        <w:t>So it’s nicer to swipe trough all the activities and when you like an activity it will come into your “liked activities list” where you can confirm participating.</w:t>
+      </w:r>
+      <w:proofErr w:type="gramStart"/>
+      <w:r>
+        <w:rPr>
+          <w:lang w:val="en-US"/>
+        </w:rPr>
+        <w:t>So</w:t>
+      </w:r>
+      <w:proofErr w:type="gramEnd"/>
+      <w:r>
+        <w:rPr>
+          <w:lang w:val="en-US"/>
+        </w:rPr>
+        <w:t xml:space="preserve"> it’s nicer to swipe </w:t>
+      </w:r>
+      <w:proofErr w:type="spellStart"/>
+      <w:r>
+        <w:rPr>
+          <w:lang w:val="en-US"/>
+        </w:rPr>
+        <w:t>trough</w:t>
+      </w:r>
+      <w:proofErr w:type="spellEnd"/>
+      <w:r>
+        <w:rPr>
+          <w:lang w:val="en-US"/>
+        </w:rPr>
+        <w:t xml:space="preserve"> all the activities and when you like an activity it will come into your “liked activities list” where you can confirm participating.</w:t>
       </w:r>
     </w:p>
     <w:p>
@@ -162,7 +273,21 @@
         <w:rPr>
           <w:lang w:val="en-US"/>
         </w:rPr>
-        <w:t>Further I will begin with making the prototype in Xcode.</w:t>
+        <w:t xml:space="preserve">Further I will begin with making the prototype in </w:t>
+      </w:r>
+      <w:proofErr w:type="spellStart"/>
+      <w:r>
+        <w:rPr>
+          <w:lang w:val="en-US"/>
+        </w:rPr>
+        <w:t>Xcode</w:t>
+      </w:r>
+      <w:proofErr w:type="spellEnd"/>
+      <w:r>
+        <w:rPr>
+          <w:lang w:val="en-US"/>
+        </w:rPr>
+        <w:t>.</w:t>
       </w:r>
     </w:p>
     <w:p>
@@ -197,33 +322,125 @@
         <w:rPr>
           <w:lang w:val="en-US"/>
         </w:rPr>
-        <w:t xml:space="preserve">Today I started with the prototype and I almost finished the prototype of the front end. I decided not to make the app tiltable because the swipe function is not possible in horizontal mode. </w:t>
-      </w:r>
-    </w:p>
-    <w:p>
-      <w:pPr>
-        <w:rPr>
-          <w:lang w:val="en-US"/>
-        </w:rPr>
-      </w:pPr>
-      <w:r>
-        <w:rPr>
-          <w:lang w:val="en-US"/>
-        </w:rPr>
-        <w:t xml:space="preserve">The swipefunction with animations are finished and the login and signup screen is also done. </w:t>
-      </w:r>
-    </w:p>
-    <w:p>
-      <w:pPr>
-        <w:rPr>
-          <w:lang w:val="en-US"/>
-        </w:rPr>
-      </w:pPr>
-      <w:r>
-        <w:rPr>
-          <w:lang w:val="en-US"/>
-        </w:rPr>
-        <w:t xml:space="preserve">Also I changed the ActivitiesTableViewController to a normale UIViewcontroller with a TableView inside, for the looks and the create new activity button. </w:t>
+        <w:t xml:space="preserve">Today I started with the prototype and I almost finished the prototype of the front end. I decided not to make the app </w:t>
+      </w:r>
+      <w:proofErr w:type="spellStart"/>
+      <w:r>
+        <w:rPr>
+          <w:lang w:val="en-US"/>
+        </w:rPr>
+        <w:t>tiltable</w:t>
+      </w:r>
+      <w:proofErr w:type="spellEnd"/>
+      <w:r>
+        <w:rPr>
+          <w:lang w:val="en-US"/>
+        </w:rPr>
+        <w:t xml:space="preserve"> because the swipe function is not possible in horizontal mode. </w:t>
+      </w:r>
+    </w:p>
+    <w:p>
+      <w:pPr>
+        <w:rPr>
+          <w:lang w:val="en-US"/>
+        </w:rPr>
+      </w:pPr>
+      <w:r>
+        <w:rPr>
+          <w:lang w:val="en-US"/>
+        </w:rPr>
+        <w:t xml:space="preserve">The </w:t>
+      </w:r>
+      <w:proofErr w:type="spellStart"/>
+      <w:r>
+        <w:rPr>
+          <w:lang w:val="en-US"/>
+        </w:rPr>
+        <w:t>swipefunction</w:t>
+      </w:r>
+      <w:proofErr w:type="spellEnd"/>
+      <w:r>
+        <w:rPr>
+          <w:lang w:val="en-US"/>
+        </w:rPr>
+        <w:t xml:space="preserve"> with animations are finished and the login and signup screen is also done. </w:t>
+      </w:r>
+    </w:p>
+    <w:p>
+      <w:pPr>
+        <w:rPr>
+          <w:lang w:val="en-US"/>
+        </w:rPr>
+      </w:pPr>
+      <w:proofErr w:type="gramStart"/>
+      <w:r>
+        <w:rPr>
+          <w:lang w:val="en-US"/>
+        </w:rPr>
+        <w:t>Also</w:t>
+      </w:r>
+      <w:proofErr w:type="gramEnd"/>
+      <w:r>
+        <w:rPr>
+          <w:lang w:val="en-US"/>
+        </w:rPr>
+        <w:t xml:space="preserve"> I changed the </w:t>
+      </w:r>
+      <w:proofErr w:type="spellStart"/>
+      <w:r>
+        <w:rPr>
+          <w:lang w:val="en-US"/>
+        </w:rPr>
+        <w:t>ActivitiesTableViewController</w:t>
+      </w:r>
+      <w:proofErr w:type="spellEnd"/>
+      <w:r>
+        <w:rPr>
+          <w:lang w:val="en-US"/>
+        </w:rPr>
+        <w:t xml:space="preserve"> to a </w:t>
+      </w:r>
+      <w:proofErr w:type="spellStart"/>
+      <w:r>
+        <w:rPr>
+          <w:lang w:val="en-US"/>
+        </w:rPr>
+        <w:t>normale</w:t>
+      </w:r>
+      <w:proofErr w:type="spellEnd"/>
+      <w:r>
+        <w:rPr>
+          <w:lang w:val="en-US"/>
+        </w:rPr>
+        <w:t xml:space="preserve"> </w:t>
+      </w:r>
+      <w:proofErr w:type="spellStart"/>
+      <w:r>
+        <w:rPr>
+          <w:lang w:val="en-US"/>
+        </w:rPr>
+        <w:t>UIViewcontroller</w:t>
+      </w:r>
+      <w:proofErr w:type="spellEnd"/>
+      <w:r>
+        <w:rPr>
+          <w:lang w:val="en-US"/>
+        </w:rPr>
+        <w:t xml:space="preserve"> with a </w:t>
+      </w:r>
+      <w:proofErr w:type="spellStart"/>
+      <w:r>
+        <w:rPr>
+          <w:lang w:val="en-US"/>
+        </w:rPr>
+        <w:t>TableView</w:t>
+      </w:r>
+      <w:proofErr w:type="spellEnd"/>
+      <w:r>
+        <w:rPr>
+          <w:lang w:val="en-US"/>
+        </w:rPr>
+        <w:t xml:space="preserve"> inside, for the looks and the create new activity button. </w:t>
       </w:r>
     </w:p>
     <w:p>
@@ -245,7 +462,21 @@
           <w:b/>
           <w:lang w:val="en-US"/>
         </w:rPr>
-        <w:t>Day 4:</w:t>
+        <w:t>Day 4</w:t>
+      </w:r>
+      <w:r>
+        <w:rPr>
+          <w:b/>
+          <w:lang w:val="en-US"/>
+        </w:rPr>
+        <w:t xml:space="preserve"> (11 – 06 – 2018)</w:t>
+      </w:r>
+      <w:r>
+        <w:rPr>
+          <w:b/>
+          <w:lang w:val="en-US"/>
+        </w:rPr>
+        <w:t>:</w:t>
       </w:r>
     </w:p>
     <w:p>
@@ -259,16 +490,237 @@
           <w:lang w:val="en-US"/>
         </w:rPr>
         <w:t xml:space="preserve">I finished the front end of my app for now. I want to implement a scroll view but I haven’t done that yet, because I wanted to connect my app with firebase first. That’s done and Users can now create new accounts with their e-mail and log in. </w:t>
+      </w:r>
+    </w:p>
+    <w:p>
+      <w:pPr>
+        <w:rPr>
+          <w:lang w:val="en-US"/>
+        </w:rPr>
+      </w:pPr>
+    </w:p>
+    <w:p>
+      <w:pPr>
+        <w:rPr>
+          <w:b/>
+          <w:lang w:val="en-US"/>
+        </w:rPr>
+      </w:pPr>
+      <w:r>
+        <w:rPr>
+          <w:b/>
+          <w:lang w:val="en-US"/>
+        </w:rPr>
+        <w:t xml:space="preserve">Day 5 (12-06-2018): </w:t>
+      </w:r>
+    </w:p>
+    <w:p>
+      <w:pPr>
+        <w:rPr>
+          <w:lang w:val="en-US"/>
+        </w:rPr>
+      </w:pPr>
+      <w:r>
+        <w:rPr>
+          <w:lang w:val="en-US"/>
+        </w:rPr>
+        <w:t xml:space="preserve">Today I realized I didn’t made the detailed view of the Activities yet, so I finished the front end of that view controller. Further I implemented error messages in the login </w:t>
+      </w:r>
+      <w:proofErr w:type="spellStart"/>
+      <w:r>
+        <w:rPr>
+          <w:lang w:val="en-US"/>
+        </w:rPr>
+        <w:t>en</w:t>
+      </w:r>
+      <w:proofErr w:type="spellEnd"/>
+      <w:r>
+        <w:rPr>
+          <w:lang w:val="en-US"/>
+        </w:rPr>
+        <w:t xml:space="preserve"> signup </w:t>
+      </w:r>
+      <w:proofErr w:type="spellStart"/>
+      <w:r>
+        <w:rPr>
+          <w:lang w:val="en-US"/>
+        </w:rPr>
+        <w:t>viewcontroller</w:t>
+      </w:r>
+      <w:proofErr w:type="spellEnd"/>
+      <w:r>
+        <w:rPr>
+          <w:lang w:val="en-US"/>
+        </w:rPr>
+        <w:t xml:space="preserve"> which are completely finished right now. Users will login if passwords </w:t>
+      </w:r>
+      <w:proofErr w:type="gramStart"/>
+      <w:r>
+        <w:rPr>
+          <w:lang w:val="en-US"/>
+        </w:rPr>
+        <w:t>matches</w:t>
+      </w:r>
+      <w:proofErr w:type="gramEnd"/>
+      <w:r>
+        <w:rPr>
+          <w:lang w:val="en-US"/>
+        </w:rPr>
+        <w:t xml:space="preserve"> with accounts. </w:t>
+      </w:r>
+    </w:p>
+    <w:p>
+      <w:pPr>
+        <w:rPr>
+          <w:lang w:val="en-US"/>
+        </w:rPr>
+      </w:pPr>
+      <w:r>
+        <w:rPr>
+          <w:lang w:val="en-US"/>
+        </w:rPr>
+        <w:t xml:space="preserve">I also connected the </w:t>
+      </w:r>
+      <w:proofErr w:type="spellStart"/>
+      <w:r>
+        <w:rPr>
+          <w:lang w:val="en-US"/>
+        </w:rPr>
+        <w:t>CreateActivityViewController</w:t>
+      </w:r>
+      <w:proofErr w:type="spellEnd"/>
+      <w:r>
+        <w:rPr>
+          <w:lang w:val="en-US"/>
+        </w:rPr>
+        <w:t xml:space="preserve"> with firebase. When users are logged in they can create activities which are being send to Firebase. </w:t>
+      </w:r>
+    </w:p>
+    <w:p>
+      <w:pPr>
+        <w:rPr>
+          <w:lang w:val="en-US"/>
+        </w:rPr>
+      </w:pPr>
+      <w:r>
+        <w:rPr>
+          <w:lang w:val="en-US"/>
+        </w:rPr>
+        <w:t xml:space="preserve">Users can choose from categories trough a </w:t>
+      </w:r>
+      <w:proofErr w:type="spellStart"/>
+      <w:r>
+        <w:rPr>
+          <w:lang w:val="en-US"/>
+        </w:rPr>
+        <w:t>PickerView</w:t>
+      </w:r>
+      <w:proofErr w:type="spellEnd"/>
+      <w:r>
+        <w:rPr>
+          <w:lang w:val="en-US"/>
+        </w:rPr>
+        <w:t xml:space="preserve"> and I had some problems with uploading the date input from users via </w:t>
+      </w:r>
+      <w:proofErr w:type="spellStart"/>
+      <w:r>
+        <w:rPr>
+          <w:lang w:val="en-US"/>
+        </w:rPr>
+        <w:t>UIDatePicker</w:t>
+      </w:r>
+      <w:proofErr w:type="spellEnd"/>
+      <w:r>
+        <w:rPr>
+          <w:lang w:val="en-US"/>
+        </w:rPr>
+        <w:t xml:space="preserve">. I had to change the format from date to String. </w:t>
+      </w:r>
+      <w:r>
+        <w:rPr>
+          <w:lang w:val="en-US"/>
+        </w:rPr>
+        <w:br/>
+      </w:r>
+      <w:proofErr w:type="gramStart"/>
+      <w:r>
+        <w:rPr>
+          <w:lang w:val="en-US"/>
+        </w:rPr>
+        <w:t>So</w:t>
+      </w:r>
+      <w:proofErr w:type="gramEnd"/>
+      <w:r>
+        <w:rPr>
+          <w:lang w:val="en-US"/>
+        </w:rPr>
+        <w:t xml:space="preserve"> for now my </w:t>
+      </w:r>
+      <w:proofErr w:type="spellStart"/>
+      <w:r>
+        <w:rPr>
+          <w:lang w:val="en-US"/>
+        </w:rPr>
+        <w:t>CreateActivityViewcontroller</w:t>
+      </w:r>
+      <w:proofErr w:type="spellEnd"/>
+      <w:r>
+        <w:rPr>
+          <w:lang w:val="en-US"/>
+        </w:rPr>
+        <w:t xml:space="preserve"> is also finished. If I have time I want to also give </w:t>
+      </w:r>
+      <w:r>
+        <w:rPr>
+          <w:lang w:val="en-US"/>
+        </w:rPr>
+        <w:lastRenderedPageBreak/>
+        <w:t xml:space="preserve">the </w:t>
+      </w:r>
+      <w:proofErr w:type="gramStart"/>
+      <w:r>
+        <w:rPr>
+          <w:lang w:val="en-US"/>
+        </w:rPr>
+        <w:t>users</w:t>
+      </w:r>
+      <w:proofErr w:type="gramEnd"/>
+      <w:r>
+        <w:rPr>
+          <w:lang w:val="en-US"/>
+        </w:rPr>
+        <w:t xml:space="preserve"> the </w:t>
+      </w:r>
+      <w:proofErr w:type="spellStart"/>
+      <w:r>
+        <w:rPr>
+          <w:lang w:val="en-US"/>
+        </w:rPr>
+        <w:t>possibity</w:t>
+      </w:r>
+      <w:proofErr w:type="spellEnd"/>
+      <w:r>
+        <w:rPr>
+          <w:lang w:val="en-US"/>
+        </w:rPr>
+        <w:t xml:space="preserve"> to upload images and I want a scroll view to fit more things on the </w:t>
+      </w:r>
+      <w:proofErr w:type="spellStart"/>
+      <w:r>
+        <w:rPr>
+          <w:lang w:val="en-US"/>
+        </w:rPr>
+        <w:t>ViewController</w:t>
+      </w:r>
+      <w:proofErr w:type="spellEnd"/>
+      <w:r>
+        <w:rPr>
+          <w:lang w:val="en-US"/>
+        </w:rPr>
+        <w:t xml:space="preserve">. </w:t>
       </w:r>
       <w:bookmarkStart w:id="0" w:name="_GoBack"/>
       <w:bookmarkEnd w:id="0"/>
-    </w:p>
-    <w:p>
-      <w:pPr>
-        <w:rPr>
-          <w:lang w:val="en-US"/>
-        </w:rPr>
-      </w:pPr>
     </w:p>
     <w:p>
       <w:pPr>

</xml_diff>

<commit_message>
Custom Buttons and bugs fixing + app logo
</commit_message>
<xml_diff>
--- a/Process book Connect – Michael Hu.docx
+++ b/Process book Connect – Michael Hu.docx
@@ -800,8 +800,211 @@
         </w:rPr>
         <w:t>All by all Im very happy about my app.</w:t>
       </w:r>
+    </w:p>
+    <w:p>
+      <w:pPr>
+        <w:rPr>
+          <w:lang w:val="en-US"/>
+        </w:rPr>
+      </w:pPr>
+    </w:p>
+    <w:p>
+      <w:pPr>
+        <w:rPr>
+          <w:lang w:val="en-US"/>
+        </w:rPr>
+      </w:pPr>
+      <w:r>
+        <w:rPr>
+          <w:lang w:val="en-US"/>
+        </w:rPr>
+        <w:t>(26 Juni 2018)</w:t>
+      </w:r>
+    </w:p>
+    <w:p>
+      <w:pPr>
+        <w:rPr>
+          <w:lang w:val="en-US"/>
+        </w:rPr>
+      </w:pPr>
+      <w:r>
+        <w:rPr>
+          <w:lang w:val="en-US"/>
+        </w:rPr>
+        <w:t xml:space="preserve">Today I m going to fix all my bugs. One bug that was really giving me headache was the fact that somehow in my ActivitiesTableViewController my multidimensional array kept getting bigger when I liked an activity and and reloaded my TableView. And this resulted in a section error. </w:t>
+      </w:r>
+    </w:p>
+    <w:p>
+      <w:pPr>
+        <w:rPr>
+          <w:lang w:val="en-US"/>
+        </w:rPr>
+      </w:pPr>
+      <w:r>
+        <w:rPr>
+          <w:lang w:val="en-US"/>
+        </w:rPr>
+        <w:t>I used several print functions to fix this problem and I found out that the fetchActivitiyId function triggerd more often than the fetchActivities function which resulted in that the fetchPartActivities function was also called more often than fetchActivities, because I call fetchPartActivities everytime at the end of fetchActivityId. But because is only set my allActivities multi d array to [] in fetchActivities, my array kept growing everytime. So my solution was to directly after I append activities in FetchActivities to also append a empty array [], and set this allActivities[1] = [] everytime when I was going to set new values for partActivities. So in this way it wasn’t becoming bigger but just rewriting the information.</w:t>
+      </w:r>
+    </w:p>
+    <w:p>
+      <w:pPr>
+        <w:rPr>
+          <w:lang w:val="en-US"/>
+        </w:rPr>
+      </w:pPr>
+    </w:p>
+    <w:p>
+      <w:pPr>
+        <w:rPr>
+          <w:lang w:val="en-US"/>
+        </w:rPr>
+      </w:pPr>
+      <w:r>
+        <w:rPr>
+          <w:lang w:val="en-US"/>
+        </w:rPr>
+        <w:t xml:space="preserve">Also I fixed the friendsDetailviewcontroller from bugs. It was first not showing the friendsParticipating activities and when I thought I fixed it.. it was crashing because finding nil when unwrapping optional value. </w:t>
+      </w:r>
+    </w:p>
+    <w:p>
+      <w:pPr>
+        <w:rPr>
+          <w:lang w:val="en-US"/>
+        </w:rPr>
+      </w:pPr>
+      <w:r>
+        <w:rPr>
+          <w:lang w:val="en-US"/>
+        </w:rPr>
+        <w:t xml:space="preserve">This is because I forgot to call ref= Databas… in viewDidLoad() </w:t>
+      </w:r>
+    </w:p>
+    <w:p>
+      <w:pPr>
+        <w:rPr>
+          <w:lang w:val="en-US"/>
+        </w:rPr>
+      </w:pPr>
+      <w:r>
+        <w:rPr>
+          <w:lang w:val="en-US"/>
+        </w:rPr>
+        <w:t xml:space="preserve">I have had this problem earlier before. </w:t>
+      </w:r>
+    </w:p>
+    <w:p>
+      <w:pPr>
+        <w:rPr>
+          <w:lang w:val="en-US"/>
+        </w:rPr>
+      </w:pPr>
+    </w:p>
+    <w:p>
+      <w:pPr>
+        <w:rPr>
+          <w:lang w:val="en-US"/>
+        </w:rPr>
+      </w:pPr>
+      <w:r>
+        <w:rPr>
+          <w:lang w:val="en-US"/>
+        </w:rPr>
+        <w:t>So I almost fixed all my bugs and I only need to fix the delete function IF I am going to do that…</w:t>
+      </w:r>
+      <w:r>
+        <w:rPr>
+          <w:lang w:val="en-US"/>
+        </w:rPr>
+        <w:t xml:space="preserve"> </w:t>
+      </w:r>
+    </w:p>
+    <w:p>
+      <w:pPr>
+        <w:rPr>
+          <w:lang w:val="en-US"/>
+        </w:rPr>
+      </w:pPr>
+      <w:r>
+        <w:rPr>
+          <w:lang w:val="en-US"/>
+        </w:rPr>
+        <w:t>But I learned how to create my own buttons today with Sketch. I have seen several master tutorials a</w:t>
+      </w:r>
+      <w:r>
+        <w:rPr>
+          <w:lang w:val="en-US"/>
+        </w:rPr>
+        <w:t>nd I am proud that I succeeded.</w:t>
+      </w:r>
+      <w:r>
+        <w:rPr>
+          <w:lang w:val="en-US"/>
+        </w:rPr>
+        <w:br/>
+        <w:t xml:space="preserve">As well I changed the profile images to a complete round format, which already makes my design much user friendly in my opinion. </w:t>
+      </w:r>
+    </w:p>
+    <w:p>
+      <w:pPr>
+        <w:rPr>
+          <w:lang w:val="en-US"/>
+        </w:rPr>
+      </w:pPr>
+      <w:r>
+        <w:rPr>
+          <w:lang w:val="en-US"/>
+        </w:rPr>
+        <w:t>I did try to change my textfields as well, with a custom textfield from online that I downloaded via terminal with pod install, but my app doesn’t want to autocomplete after I use that class of the custom textfield. So eventually I just customized the textfields myself.</w:t>
+      </w:r>
+    </w:p>
+    <w:p>
+      <w:pPr>
+        <w:rPr>
+          <w:lang w:val="en-US"/>
+        </w:rPr>
+      </w:pPr>
+      <w:r>
+        <w:rPr>
+          <w:lang w:val="en-US"/>
+        </w:rPr>
+        <w:t>And also made an Icon Logo for the app, I had to make several formats, but its done.</w:t>
+      </w:r>
+    </w:p>
+    <w:p>
+      <w:pPr>
+        <w:rPr>
+          <w:lang w:val="en-US"/>
+        </w:rPr>
+      </w:pPr>
+      <w:r>
+        <w:rPr>
+          <w:lang w:val="en-US"/>
+        </w:rPr>
+        <w:t>At last I added some shadows to my swipe function which makes this even more sleek.</w:t>
+      </w:r>
       <w:bookmarkStart w:id="0" w:name="_GoBack"/>
       <w:bookmarkEnd w:id="0"/>
+    </w:p>
+    <w:p>
+      <w:pPr>
+        <w:rPr>
+          <w:lang w:val="en-US"/>
+        </w:rPr>
+      </w:pPr>
+    </w:p>
+    <w:p>
+      <w:pPr>
+        <w:rPr>
+          <w:lang w:val="en-US"/>
+        </w:rPr>
+      </w:pPr>
+      <w:r>
+        <w:rPr>
+          <w:lang w:val="en-US"/>
+        </w:rPr>
+        <w:t>Tomorrow I want to have look at the proper design format for apps. And try to improve the quality even more.</w:t>
+      </w:r>
     </w:p>
     <w:sectPr>
       <w:pgSz w:w="11900" w:h="16840"/>

</xml_diff>

<commit_message>
Almost 100% finished, Layout change and more bugs fixing
</commit_message>
<xml_diff>
--- a/Process book Connect – Michael Hu.docx
+++ b/Process book Connect – Michael Hu.docx
@@ -983,28 +983,53 @@
         </w:rPr>
         <w:t>At last I added some shadows to my swipe function which makes this even more sleek.</w:t>
       </w:r>
+    </w:p>
+    <w:p>
+      <w:pPr>
+        <w:rPr>
+          <w:lang w:val="en-US"/>
+        </w:rPr>
+      </w:pPr>
+    </w:p>
+    <w:p>
+      <w:pPr>
+        <w:rPr>
+          <w:lang w:val="en-US"/>
+        </w:rPr>
+      </w:pPr>
+      <w:r>
+        <w:rPr>
+          <w:lang w:val="en-US"/>
+        </w:rPr>
+        <w:t>Tomorrow I want to have look at the proper design format for apps. And try to improve the quality even more.</w:t>
+      </w:r>
+    </w:p>
+    <w:p>
+      <w:pPr>
+        <w:rPr>
+          <w:lang w:val="en-US"/>
+        </w:rPr>
+      </w:pPr>
+    </w:p>
+    <w:p>
+      <w:r>
+        <w:t>Vandaag layout nog verder mooi gemaakt en custom tab bar icons gemaakt in sketch en deze geupload. Ik kwam</w:t>
+      </w:r>
+      <w:r>
+        <w:t xml:space="preserve"> er achter dat ze donker van kleur moeten zijn of iig niet blauw anders pakt swift ze niet.</w:t>
+      </w:r>
+    </w:p>
+    <w:p>
+      <w:r>
+        <w:t xml:space="preserve">Verder nog meer bugs deruit gehaald zoals het niet weergeven van error messages. Ik heb een alertview toegevoegd aan verschillende viewcontrollers wat ik persoonlijk erg duidelijk vind. </w:t>
+      </w:r>
+    </w:p>
+    <w:p>
+      <w:r>
+        <w:t>Verder is de app zo goed als af, heel misschien dat ik morgn nog wat puntjes op de i zet, maar ik ben tevreden eigenlijk.</w:t>
+      </w:r>
       <w:bookmarkStart w:id="0" w:name="_GoBack"/>
       <w:bookmarkEnd w:id="0"/>
-    </w:p>
-    <w:p>
-      <w:pPr>
-        <w:rPr>
-          <w:lang w:val="en-US"/>
-        </w:rPr>
-      </w:pPr>
-    </w:p>
-    <w:p>
-      <w:pPr>
-        <w:rPr>
-          <w:lang w:val="en-US"/>
-        </w:rPr>
-      </w:pPr>
-      <w:r>
-        <w:rPr>
-          <w:lang w:val="en-US"/>
-        </w:rPr>
-        <w:t>Tomorrow I want to have look at the proper design format for apps. And try to improve the quality even more.</w:t>
-      </w:r>
     </w:p>
     <w:sectPr>
       <w:pgSz w:w="11900" w:h="16840"/>

</xml_diff>

<commit_message>
Photos & processbook in MD file
</commit_message>
<xml_diff>
--- a/Process book Connect – Michael Hu.docx
+++ b/Process book Connect – Michael Hu.docx
@@ -1023,60 +1023,77 @@
         </w:rPr>
         <w:t>27 juni 2018</w:t>
       </w:r>
+    </w:p>
+    <w:p>
+      <w:pPr>
+        <w:rPr>
+          <w:lang w:val="en-US"/>
+        </w:rPr>
+      </w:pPr>
+      <w:r>
+        <w:rPr>
+          <w:lang w:val="en-US"/>
+        </w:rPr>
+        <w:t>Today I improved my layout even more and made tab bar icons in Sketch for my</w:t>
+      </w:r>
+      <w:r>
+        <w:rPr>
+          <w:lang w:val="en-US"/>
+        </w:rPr>
+        <w:t xml:space="preserve"> app. The icons have to be dark coloured or not blue, otherwise they will not be displayed correctly I found out. </w:t>
+      </w:r>
+      <w:r>
+        <w:rPr>
+          <w:lang w:val="en-US"/>
+        </w:rPr>
+        <w:br/>
+        <w:t xml:space="preserve">Further I fixed some more bugs, like popping up error messages when users haven’t provided all the information that is needed. </w:t>
+      </w:r>
+    </w:p>
+    <w:p>
+      <w:pPr>
+        <w:rPr>
+          <w:lang w:val="en-US"/>
+        </w:rPr>
+      </w:pPr>
+      <w:r>
+        <w:rPr>
+          <w:lang w:val="en-US"/>
+        </w:rPr>
+        <w:t>Tomorrow Im going to give my app the finishing touch and write the report.</w:t>
+      </w:r>
+    </w:p>
+    <w:p>
+      <w:pPr>
+        <w:rPr>
+          <w:lang w:val="en-US"/>
+        </w:rPr>
+      </w:pPr>
+    </w:p>
+    <w:p>
+      <w:r>
+        <w:t>28 juni 2018</w:t>
+      </w:r>
       <w:bookmarkStart w:id="0" w:name="_GoBack"/>
       <w:bookmarkEnd w:id="0"/>
     </w:p>
     <w:p>
-      <w:r>
-        <w:rPr>
-          <w:lang w:val="en-US"/>
-        </w:rPr>
-        <w:t xml:space="preserve">Vandaag layout nog verder mooi gemaakt en custom tab bar icons gemaakt in sketch en deze geupload. </w:t>
-      </w:r>
-      <w:r>
-        <w:t>Ik kwam</w:t>
-      </w:r>
-      <w:r>
-        <w:t xml:space="preserve"> er achter dat ze donker van kleur moeten zijn of iig niet blauw anders pakt swift ze niet.</w:t>
-      </w:r>
-    </w:p>
-    <w:p>
-      <w:r>
-        <w:t xml:space="preserve">Verder nog meer bugs deruit gehaald zoals het niet weergeven van error messages. Ik heb een alertview toegevoegd aan verschillende viewcontrollers wat ik persoonlijk erg duidelijk vind. </w:t>
-      </w:r>
-    </w:p>
-    <w:p>
-      <w:r>
-        <w:t>Verder is de app zo goed als af, heel misschien dat ik morgn nog wat puntjes op de i zet, maar ik ben tevreden eigenlijk.</w:t>
-      </w:r>
-    </w:p>
-    <w:p/>
-    <w:p>
-      <w:r>
-        <w:t>28 juni 2018</w:t>
-      </w:r>
-    </w:p>
-    <w:p>
-      <w:r>
-        <w:t xml:space="preserve">Vandaag mijn layout van de activitiyDetailViewcontroller veranderd door custom frames en lines to te voegen die ik heb gemaakt met Sketch. </w:t>
-      </w:r>
-    </w:p>
-    <w:p>
-      <w:r>
-        <w:t xml:space="preserve">Ook heb ik de code opgeschoond en besloten om de delete functie er helemaal uit te halen aangezien ik anders door heel mijn database moet zoeken wanneer de gebruiker een activiteit verwijderd. </w:t>
-      </w:r>
-    </w:p>
-    <w:p>
-      <w:r>
-        <w:t>Verder heb ik de andere viewcontrollers nog een beetje getweekt qua layout. En ben ik nu toch wel tevreden over hoe alles eruit ziet</w:t>
-      </w:r>
-      <w:r>
-        <w:t>.</w:t>
-      </w:r>
-    </w:p>
-    <w:p>
-      <w:r>
-        <w:t>Nu ook nog de friendsViewController geupdate met profilefotos in het klein in de custom tablecell</w:t>
+      <w:pPr>
+        <w:rPr>
+          <w:lang w:val="en-US"/>
+        </w:rPr>
+      </w:pPr>
+      <w:r>
+        <w:rPr>
+          <w:lang w:val="en-US"/>
+        </w:rPr>
+        <w:t xml:space="preserve">Today I finished the layout of my ActivityDetailViewController by using some custom frames and lines which I made in Sketch. </w:t>
+      </w:r>
+      <w:r>
+        <w:rPr>
+          <w:lang w:val="en-US"/>
+        </w:rPr>
+        <w:t xml:space="preserve">Also I cleaned up my code and decided to remove the delete function because I have to check to much in my database if I keep this function. </w:t>
       </w:r>
     </w:p>
     <w:sectPr>

</xml_diff>